<commit_message>
update documentação de PO
</commit_message>
<xml_diff>
--- a/docs/passagem-gestão/P.O/Andamento da Semana Sprint 2B.docx
+++ b/docs/passagem-gestão/P.O/Andamento da Semana Sprint 2B.docx
@@ -101,17 +101,8 @@
           <w:sz w:val="32"/>
           <w:szCs w:val="32"/>
         </w:rPr>
-        <w:t xml:space="preserve"> - Feito – </w:t>
-      </w:r>
-      <w:proofErr w:type="spellStart"/>
-      <w:r>
-        <w:rPr>
-          <w:sz w:val="32"/>
-          <w:szCs w:val="32"/>
-        </w:rPr>
-        <w:t>Bea</w:t>
-      </w:r>
-      <w:proofErr w:type="spellEnd"/>
+        <w:t xml:space="preserve"> - Feito – Bea /Samara</w:t>
+      </w:r>
       <w:r>
         <w:rPr>
           <w:sz w:val="32"/>
@@ -124,14 +115,7 @@
           <w:sz w:val="32"/>
           <w:szCs w:val="32"/>
         </w:rPr>
-        <w:t>/Samara</w:t>
-      </w:r>
-      <w:r>
-        <w:rPr>
-          <w:sz w:val="32"/>
-          <w:szCs w:val="32"/>
-        </w:rPr>
-        <w:t xml:space="preserve"> </w:t>
+        <w:t>- Aberto Browser</w:t>
       </w:r>
     </w:p>
     <w:p>
@@ -146,21 +130,26 @@
           <w:szCs w:val="32"/>
         </w:rPr>
       </w:pPr>
-      <w:proofErr w:type="gramStart"/>
-      <w:r>
-        <w:rPr>
-          <w:sz w:val="32"/>
-          <w:szCs w:val="32"/>
-        </w:rPr>
-        <w:t>20% há</w:t>
-      </w:r>
-      <w:proofErr w:type="gramEnd"/>
-      <w:r>
-        <w:rPr>
-          <w:sz w:val="32"/>
-          <w:szCs w:val="32"/>
-        </w:rPr>
-        <w:t xml:space="preserve"> de ser algo exato. – Hoje </w:t>
+      <w:r>
+        <w:rPr>
+          <w:sz w:val="32"/>
+          <w:szCs w:val="32"/>
+        </w:rPr>
+        <w:t xml:space="preserve">20% deve </w:t>
+      </w:r>
+      <w:r>
+        <w:rPr>
+          <w:sz w:val="32"/>
+          <w:szCs w:val="32"/>
+        </w:rPr>
+        <w:t xml:space="preserve">ser algo exato. – </w:t>
+      </w:r>
+      <w:r>
+        <w:rPr>
+          <w:sz w:val="32"/>
+          <w:szCs w:val="32"/>
+        </w:rPr>
+        <w:t>há implementar resolução</w:t>
       </w:r>
     </w:p>
     <w:p>
@@ -180,7 +169,21 @@
           <w:sz w:val="32"/>
           <w:szCs w:val="32"/>
         </w:rPr>
-        <w:t xml:space="preserve">Continuar o Site Institucional – Hoje </w:t>
+        <w:t>Continuar o Site Institucional –</w:t>
+      </w:r>
+      <w:r>
+        <w:rPr>
+          <w:sz w:val="32"/>
+          <w:szCs w:val="32"/>
+        </w:rPr>
+        <w:t xml:space="preserve"> Iniciado</w:t>
+      </w:r>
+      <w:r>
+        <w:rPr>
+          <w:sz w:val="32"/>
+          <w:szCs w:val="32"/>
+        </w:rPr>
+        <w:t xml:space="preserve"> – Duda Precisa atualizar no git </w:t>
       </w:r>
     </w:p>
     <w:p>
@@ -207,17 +210,8 @@
           <w:sz w:val="32"/>
           <w:szCs w:val="32"/>
         </w:rPr>
-        <w:t xml:space="preserve"> – Iniciado – </w:t>
-      </w:r>
-      <w:proofErr w:type="spellStart"/>
-      <w:r>
-        <w:rPr>
-          <w:sz w:val="32"/>
-          <w:szCs w:val="32"/>
-        </w:rPr>
-        <w:t>Bea</w:t>
-      </w:r>
-      <w:proofErr w:type="spellEnd"/>
+        <w:t xml:space="preserve"> – Iniciado – Bea /Samara</w:t>
+      </w:r>
       <w:r>
         <w:rPr>
           <w:sz w:val="32"/>
@@ -230,7 +224,21 @@
           <w:sz w:val="32"/>
           <w:szCs w:val="32"/>
         </w:rPr>
-        <w:t>/Samara</w:t>
+        <w:t>–</w:t>
+      </w:r>
+      <w:r>
+        <w:rPr>
+          <w:sz w:val="32"/>
+          <w:szCs w:val="32"/>
+        </w:rPr>
+        <w:t xml:space="preserve"> Feito</w:t>
+      </w:r>
+      <w:r>
+        <w:rPr>
+          <w:sz w:val="32"/>
+          <w:szCs w:val="32"/>
+        </w:rPr>
+        <w:t xml:space="preserve"> – Duda Precisa atualizar no Git</w:t>
       </w:r>
     </w:p>
     <w:p>
@@ -296,6 +304,13 @@
         </w:rPr>
         <w:t xml:space="preserve"> - Feito </w:t>
       </w:r>
+      <w:r>
+        <w:rPr>
+          <w:sz w:val="32"/>
+          <w:szCs w:val="32"/>
+        </w:rPr>
+        <w:t>– Logo e Paleta – Aberto no Browser</w:t>
+      </w:r>
     </w:p>
     <w:p>
       <w:pPr>
@@ -323,6 +338,13 @@
         </w:rPr>
         <w:t xml:space="preserve"> - Rafael / Ana</w:t>
       </w:r>
+      <w:r>
+        <w:rPr>
+          <w:sz w:val="32"/>
+          <w:szCs w:val="32"/>
+        </w:rPr>
+        <w:t xml:space="preserve"> – Feito e Aberto no Browser</w:t>
+      </w:r>
     </w:p>
     <w:p>
       <w:pPr>
@@ -348,37 +370,14 @@
           <w:sz w:val="32"/>
           <w:szCs w:val="32"/>
         </w:rPr>
-        <w:t xml:space="preserve"> </w:t>
-      </w:r>
-      <w:r>
-        <w:rPr>
-          <w:sz w:val="32"/>
-          <w:szCs w:val="32"/>
-        </w:rPr>
-        <w:t xml:space="preserve">- Rafael / </w:t>
-      </w:r>
-      <w:proofErr w:type="gramStart"/>
-      <w:r>
-        <w:rPr>
-          <w:sz w:val="32"/>
-          <w:szCs w:val="32"/>
-        </w:rPr>
-        <w:t>Ana</w:t>
-      </w:r>
-      <w:r>
-        <w:rPr>
-          <w:sz w:val="32"/>
-          <w:szCs w:val="32"/>
-        </w:rPr>
-        <w:t xml:space="preserve"> ,</w:t>
-      </w:r>
-      <w:proofErr w:type="gramEnd"/>
-      <w:r>
-        <w:rPr>
-          <w:sz w:val="32"/>
-          <w:szCs w:val="32"/>
-        </w:rPr>
-        <w:t xml:space="preserve"> apoio da Duda;</w:t>
+        <w:t xml:space="preserve"> - Rafael / Ana</w:t>
+      </w:r>
+      <w:r>
+        <w:rPr>
+          <w:sz w:val="32"/>
+          <w:szCs w:val="32"/>
+        </w:rPr>
+        <w:t xml:space="preserve"> , apoio da Duda;</w:t>
       </w:r>
     </w:p>
     <w:p>
@@ -446,6 +445,13 @@
         </w:rPr>
         <w:t xml:space="preserve"> - Feito </w:t>
       </w:r>
+      <w:r>
+        <w:rPr>
+          <w:sz w:val="32"/>
+          <w:szCs w:val="32"/>
+        </w:rPr>
+        <w:t xml:space="preserve">– </w:t>
+      </w:r>
     </w:p>
     <w:p>
       <w:pPr>
@@ -480,6 +486,37 @@
         </w:rPr>
         <w:t xml:space="preserve"> - Feito</w:t>
       </w:r>
+      <w:r>
+        <w:rPr>
+          <w:sz w:val="32"/>
+          <w:szCs w:val="32"/>
+        </w:rPr>
+        <w:t xml:space="preserve"> -</w:t>
+      </w:r>
+      <w:r>
+        <w:rPr>
+          <w:sz w:val="32"/>
+          <w:szCs w:val="32"/>
+        </w:rPr>
+        <w:t xml:space="preserve"> </w:t>
+      </w:r>
+      <w:r>
+        <w:rPr>
+          <w:sz w:val="32"/>
+          <w:szCs w:val="32"/>
+        </w:rPr>
+        <w:t>Aberto em imagens do Computador</w:t>
+      </w:r>
+    </w:p>
+    <w:p>
+      <w:pPr>
+        <w:pStyle w:val="PargrafodaLista"/>
+        <w:ind w:left="1440"/>
+        <w:rPr>
+          <w:sz w:val="32"/>
+          <w:szCs w:val="32"/>
+        </w:rPr>
+      </w:pPr>
     </w:p>
     <w:p>
       <w:pPr>
@@ -498,6 +535,7 @@
           <w:sz w:val="32"/>
           <w:szCs w:val="32"/>
         </w:rPr>
+        <w:lastRenderedPageBreak/>
         <w:t>Ligação das Tabelas com Escopo da Documentação</w:t>
       </w:r>
       <w:r>
@@ -512,7 +550,28 @@
           <w:sz w:val="32"/>
           <w:szCs w:val="32"/>
         </w:rPr>
-        <w:t xml:space="preserve"> - Feito</w:t>
+        <w:t xml:space="preserve"> </w:t>
+      </w:r>
+      <w:r>
+        <w:rPr>
+          <w:sz w:val="32"/>
+          <w:szCs w:val="32"/>
+        </w:rPr>
+        <w:t>–</w:t>
+      </w:r>
+      <w:r>
+        <w:rPr>
+          <w:sz w:val="32"/>
+          <w:szCs w:val="32"/>
+        </w:rPr>
+        <w:t xml:space="preserve"> Feito</w:t>
+      </w:r>
+      <w:r>
+        <w:rPr>
+          <w:sz w:val="32"/>
+          <w:szCs w:val="32"/>
+        </w:rPr>
+        <w:t xml:space="preserve"> – Duda fez a ligação com a API</w:t>
       </w:r>
     </w:p>
     <w:p>
@@ -594,6 +653,13 @@
         </w:rPr>
         <w:t xml:space="preserve"> - Feito</w:t>
       </w:r>
+      <w:r>
+        <w:rPr>
+          <w:sz w:val="32"/>
+          <w:szCs w:val="32"/>
+        </w:rPr>
+        <w:t xml:space="preserve"> - </w:t>
+      </w:r>
     </w:p>
     <w:p>
       <w:pPr>
@@ -612,7 +678,6 @@
           <w:sz w:val="32"/>
           <w:szCs w:val="32"/>
         </w:rPr>
-        <w:lastRenderedPageBreak/>
         <w:t>Implementação de Gráficos e Infográficos para Confirmação Visual dos dados;</w:t>
       </w:r>
       <w:r>
@@ -620,7 +685,14 @@
           <w:sz w:val="32"/>
           <w:szCs w:val="32"/>
         </w:rPr>
-        <w:t xml:space="preserve"> - Hoje</w:t>
+        <w:t xml:space="preserve"> - </w:t>
+      </w:r>
+      <w:r>
+        <w:rPr>
+          <w:sz w:val="32"/>
+          <w:szCs w:val="32"/>
+        </w:rPr>
+        <w:t>Feito</w:t>
       </w:r>
     </w:p>
     <w:p>
@@ -647,17 +719,35 @@
           <w:sz w:val="32"/>
           <w:szCs w:val="32"/>
         </w:rPr>
-        <w:t xml:space="preserve">, Diagrama de Negócio </w:t>
-      </w:r>
-      <w:proofErr w:type="gramStart"/>
-      <w:r>
-        <w:rPr>
-          <w:sz w:val="32"/>
-          <w:szCs w:val="32"/>
-        </w:rPr>
-        <w:t>-  Liz</w:t>
-      </w:r>
-      <w:proofErr w:type="gramEnd"/>
+        <w:t xml:space="preserve">, Diagrama de Negócio - </w:t>
+      </w:r>
+      <w:r>
+        <w:rPr>
+          <w:sz w:val="32"/>
+          <w:szCs w:val="32"/>
+        </w:rPr>
+        <w:t xml:space="preserve">Feito </w:t>
+      </w:r>
+    </w:p>
+    <w:p>
+      <w:pPr>
+        <w:pStyle w:val="PargrafodaLista"/>
+        <w:numPr>
+          <w:ilvl w:val="0"/>
+          <w:numId w:val="5"/>
+        </w:numPr>
+        <w:rPr>
+          <w:sz w:val="32"/>
+          <w:szCs w:val="32"/>
+        </w:rPr>
+      </w:pPr>
+      <w:r>
+        <w:rPr>
+          <w:sz w:val="32"/>
+          <w:szCs w:val="32"/>
+        </w:rPr>
+        <w:t>Começar apresentação ppt da Sprint.</w:t>
+      </w:r>
     </w:p>
     <w:sectPr>
       <w:pgSz w:w="11906" w:h="16838"/>

</xml_diff>